<commit_message>
FMP Project Proposal 1.0.23
With a few revisions before submission (check on these).
</commit_message>
<xml_diff>
--- a/Final Major Project/Project Proposal 1.0.23[6053].docx
+++ b/Final Major Project/Project Proposal 1.0.23[6053].docx
@@ -94,7 +94,6 @@
                                     <w:dataBinding w:prefixMappings="xmlns:ns0='http://schemas.openxmlformats.org/package/2006/metadata/core-properties' xmlns:ns1='http://purl.org/dc/elements/1.1/'" w:xpath="/ns0:coreProperties[1]/ns1:creator[1]" w:storeItemID="{6C3C8BC8-F283-45AE-878A-BAB7291924A1}"/>
                                     <w:text/>
                                   </w:sdtPr>
-                                  <w:sdtEndPr/>
                                   <w:sdtContent>
                                     <w:r>
                                       <w:rPr>
@@ -154,7 +153,6 @@
                               <w:dataBinding w:prefixMappings="xmlns:ns0='http://schemas.openxmlformats.org/package/2006/metadata/core-properties' xmlns:ns1='http://purl.org/dc/elements/1.1/'" w:xpath="/ns0:coreProperties[1]/ns1:creator[1]" w:storeItemID="{6C3C8BC8-F283-45AE-878A-BAB7291924A1}"/>
                               <w:text/>
                             </w:sdtPr>
-                            <w:sdtEndPr/>
                             <w:sdtContent>
                               <w:r>
                                 <w:rPr>
@@ -379,7 +377,6 @@
                                     <w:dataBinding w:prefixMappings="xmlns:ns0='http://schemas.microsoft.com/office/2006/coverPageProps'" w:xpath="/ns0:CoverPageProperties[1]/ns0:Abstract[1]" w:storeItemID="{55AF091B-3C7A-41E3-B477-F2FDAA23CFDA}"/>
                                     <w:text/>
                                   </w:sdtPr>
-                                  <w:sdtEndPr/>
                                   <w:sdtContent>
                                     <w:r>
                                       <w:rPr>
@@ -433,7 +430,6 @@
                               <w:dataBinding w:prefixMappings="xmlns:ns0='http://schemas.microsoft.com/office/2006/coverPageProps'" w:xpath="/ns0:CoverPageProperties[1]/ns0:Abstract[1]" w:storeItemID="{55AF091B-3C7A-41E3-B477-F2FDAA23CFDA}"/>
                               <w:text/>
                             </w:sdtPr>
-                            <w:sdtEndPr/>
                             <w:sdtContent>
                               <w:r>
                                 <w:rPr>
@@ -725,7 +721,6 @@
                                   <w:dataBinding w:prefixMappings="xmlns:ns0='http://schemas.openxmlformats.org/package/2006/metadata/core-properties' xmlns:ns1='http://purl.org/dc/elements/1.1/'" w:xpath="/ns0:coreProperties[1]/ns1:title[1]" w:storeItemID="{6C3C8BC8-F283-45AE-878A-BAB7291924A1}"/>
                                   <w:text/>
                                 </w:sdtPr>
-                                <w:sdtEndPr/>
                                 <w:sdtContent>
                                   <w:p>
                                     <w:pPr>
@@ -790,7 +785,6 @@
                             <w:dataBinding w:prefixMappings="xmlns:ns0='http://schemas.openxmlformats.org/package/2006/metadata/core-properties' xmlns:ns1='http://purl.org/dc/elements/1.1/'" w:xpath="/ns0:coreProperties[1]/ns1:title[1]" w:storeItemID="{6C3C8BC8-F283-45AE-878A-BAB7291924A1}"/>
                             <w:text/>
                           </w:sdtPr>
-                          <w:sdtEndPr/>
                           <w:sdtContent>
                             <w:p>
                               <w:pPr>
@@ -872,8 +866,6 @@
           <w:r>
             <w:t>Contents</w:t>
           </w:r>
-          <w:bookmarkStart w:id="0" w:name="_GoBack"/>
-          <w:bookmarkEnd w:id="0"/>
         </w:p>
         <w:p>
           <w:pPr>
@@ -2827,7 +2819,7 @@
           <w:lang w:val="en-GB"/>
         </w:rPr>
       </w:pPr>
-      <w:bookmarkStart w:id="1" w:name="_Toc507153533"/>
+      <w:bookmarkStart w:id="0" w:name="_Toc507153533"/>
       <w:r>
         <w:rPr>
           <w:lang w:val="en-GB"/>
@@ -2835,7 +2827,7 @@
         <w:lastRenderedPageBreak/>
         <w:t>Overview</w:t>
       </w:r>
-      <w:bookmarkEnd w:id="1"/>
+      <w:bookmarkEnd w:id="0"/>
     </w:p>
     <w:p>
       <w:pPr>
@@ -3607,7 +3599,7 @@
           <w:lang w:val="en-GB"/>
         </w:rPr>
       </w:pPr>
-      <w:bookmarkStart w:id="2" w:name="_Toc507153534"/>
+      <w:bookmarkStart w:id="1" w:name="_Toc507153534"/>
       <w:r>
         <w:rPr>
           <w:lang w:val="en-GB"/>
@@ -3615,34 +3607,34 @@
         <w:lastRenderedPageBreak/>
         <w:t>Project Specification</w:t>
       </w:r>
-      <w:bookmarkEnd w:id="2"/>
+      <w:bookmarkEnd w:id="1"/>
     </w:p>
     <w:p>
       <w:pPr>
         <w:pStyle w:val="Heading2"/>
         <w:spacing w:line="240" w:lineRule="auto"/>
       </w:pPr>
-      <w:bookmarkStart w:id="3" w:name="_Toc507153535"/>
+      <w:bookmarkStart w:id="2" w:name="_Toc507153535"/>
       <w:r>
         <w:t>Potential Solutions</w:t>
       </w:r>
+      <w:bookmarkEnd w:id="2"/>
+    </w:p>
+    <w:p>
+      <w:pPr>
+        <w:pStyle w:val="Heading3"/>
+        <w:rPr>
+          <w:lang w:val="en-GB"/>
+        </w:rPr>
+      </w:pPr>
+      <w:bookmarkStart w:id="3" w:name="_Toc507153536"/>
+      <w:r>
+        <w:rPr>
+          <w:lang w:val="en-GB"/>
+        </w:rPr>
+        <w:t>Filling Space</w:t>
+      </w:r>
       <w:bookmarkEnd w:id="3"/>
-    </w:p>
-    <w:p>
-      <w:pPr>
-        <w:pStyle w:val="Heading3"/>
-        <w:rPr>
-          <w:lang w:val="en-GB"/>
-        </w:rPr>
-      </w:pPr>
-      <w:bookmarkStart w:id="4" w:name="_Toc507153536"/>
-      <w:r>
-        <w:rPr>
-          <w:lang w:val="en-GB"/>
-        </w:rPr>
-        <w:t>Filling Space</w:t>
-      </w:r>
-      <w:bookmarkEnd w:id="4"/>
     </w:p>
     <w:p>
       <w:pPr>
@@ -6390,10 +6382,25 @@
     </w:p>
     <w:p>
       <w:pPr>
+        <w:pStyle w:val="Heading3"/>
+      </w:pPr>
+      <w:bookmarkStart w:id="4" w:name="_Toc507153537"/>
+      <w:r>
+        <w:t>Generating Random Numbers</w:t>
+      </w:r>
+    </w:p>
+    <w:p>
+      <w:pPr>
+        <w:pStyle w:val="Heading4"/>
+      </w:pPr>
+      <w:bookmarkStart w:id="5" w:name="_GoBack"/>
+      <w:bookmarkEnd w:id="5"/>
+    </w:p>
+    <w:p>
+      <w:pPr>
         <w:pStyle w:val="Heading2"/>
         <w:spacing w:line="240" w:lineRule="auto"/>
       </w:pPr>
-      <w:bookmarkStart w:id="5" w:name="_Toc507153537"/>
       <w:r>
         <w:t xml:space="preserve">Considered </w:t>
       </w:r>
@@ -6403,7 +6410,7 @@
       <w:r>
         <w:t>Tools</w:t>
       </w:r>
-      <w:bookmarkEnd w:id="5"/>
+      <w:bookmarkEnd w:id="4"/>
     </w:p>
     <w:p>
       <w:pPr>
@@ -6470,6 +6477,7 @@
         <w:rPr>
           <w:lang w:val="en-GB"/>
         </w:rPr>
+        <w:lastRenderedPageBreak/>
         <w:t xml:space="preserve">The development </w:t>
       </w:r>
       <w:r>
@@ -6521,7 +6529,6 @@
         <w:rPr>
           <w:lang w:val="en-GB"/>
         </w:rPr>
-        <w:lastRenderedPageBreak/>
         <w:t>Unreal Engine 4</w:t>
       </w:r>
       <w:r>
@@ -6755,7 +6762,14 @@
         <w:rPr>
           <w:lang w:val="en-GB"/>
         </w:rPr>
-        <w:t xml:space="preserve">Messages: Although most messages explain why they have been logged in the Output Log/Message Log, a few messages would seem to be cryptic as per the output they provide, so one </w:t>
+        <w:t xml:space="preserve">Messages: Although most messages explain why they have been logged in the Output Log/Message Log, a few messages </w:t>
+      </w:r>
+      <w:r>
+        <w:rPr>
+          <w:lang w:val="en-GB"/>
+        </w:rPr>
+        <w:lastRenderedPageBreak/>
+        <w:t xml:space="preserve">would seem to be cryptic as per the output they provide, so one </w:t>
       </w:r>
       <w:r>
         <w:rPr>
@@ -6782,7 +6796,6 @@
         <w:rPr>
           <w:lang w:val="en-GB"/>
         </w:rPr>
-        <w:lastRenderedPageBreak/>
         <w:t>Unity</w:t>
       </w:r>
       <w:bookmarkEnd w:id="7"/>
@@ -10885,7 +10898,7 @@
           <w:noProof/>
           <w:lang w:val="en-GB"/>
         </w:rPr>
-        <w:object w:dxaOrig="1440" w:dyaOrig="1440" w14:anchorId="68342C7F">
+        <w:object w:dxaOrig="0" w:dyaOrig="0" w14:anchorId="68342C7F">
           <v:shapetype id="_x0000_t75" coordsize="21600,21600" o:spt="75" o:preferrelative="t" path="m@4@5l@4@11@9@11@9@5xe" filled="f" stroked="f">
             <v:stroke joinstyle="miter"/>
             <v:formulas>
@@ -10909,7 +10922,7 @@
             <v:imagedata r:id="rId14" o:title=""/>
             <w10:wrap type="square"/>
           </v:shape>
-          <o:OLEObject Type="Embed" ProgID="Visio.Drawing.15" ShapeID="_x0000_s1028" DrawAspect="Content" ObjectID="_1580899006" r:id="rId15"/>
+          <o:OLEObject Type="Embed" ProgID="Visio.Drawing.15" ShapeID="_x0000_s1028" DrawAspect="Content" ObjectID="_1580945364" r:id="rId15"/>
         </w:object>
       </w:r>
     </w:p>
@@ -13387,12 +13400,12 @@
           <w:noProof/>
           <w:lang w:val="en-GB"/>
         </w:rPr>
-        <w:object w:dxaOrig="1440" w:dyaOrig="1440" w14:anchorId="5E67987F">
+        <w:object w:dxaOrig="0" w:dyaOrig="0" w14:anchorId="5E67987F">
           <v:shape id="_x0000_s1031" type="#_x0000_t75" style="position:absolute;margin-left:-.1pt;margin-top:36.05pt;width:407.8pt;height:285.6pt;z-index:251662336">
             <v:imagedata r:id="rId19" o:title=""/>
             <w10:wrap type="square"/>
           </v:shape>
-          <o:OLEObject Type="Embed" ProgID="Visio.Drawing.15" ShapeID="_x0000_s1031" DrawAspect="Content" ObjectID="_1580899007" r:id="rId20"/>
+          <o:OLEObject Type="Embed" ProgID="Visio.Drawing.15" ShapeID="_x0000_s1031" DrawAspect="Content" ObjectID="_1580945365" r:id="rId20"/>
         </w:object>
       </w:r>
       <w:r>
@@ -13505,12 +13518,12 @@
           <w:lang w:val="en-GB"/>
         </w:rPr>
         <w:lastRenderedPageBreak/>
-        <w:object w:dxaOrig="1440" w:dyaOrig="1440" w14:anchorId="4C42E430">
+        <w:object w:dxaOrig="0" w:dyaOrig="0" w14:anchorId="4C42E430">
           <v:shape id="_x0000_s1032" type="#_x0000_t75" style="position:absolute;margin-left:31.7pt;margin-top:17.9pt;width:403.8pt;height:209.65pt;z-index:251664384">
             <v:imagedata r:id="rId21" o:title=""/>
             <w10:wrap type="square"/>
           </v:shape>
-          <o:OLEObject Type="Embed" ProgID="Visio.Drawing.15" ShapeID="_x0000_s1032" DrawAspect="Content" ObjectID="_1580899008" r:id="rId22"/>
+          <o:OLEObject Type="Embed" ProgID="Visio.Drawing.15" ShapeID="_x0000_s1032" DrawAspect="Content" ObjectID="_1580945366" r:id="rId22"/>
         </w:object>
       </w:r>
       <w:r>
@@ -15912,7 +15925,6 @@
           <w:docPartUnique/>
         </w:docPartObj>
       </w:sdtPr>
-      <w:sdtEndPr/>
       <w:sdtContent>
         <w:p>
           <w:pPr>
@@ -16286,7 +16298,6 @@
               <w:showingPlcHdr/>
               <w:bibliography/>
             </w:sdtPr>
-            <w:sdtEndPr/>
             <w:sdtContent>
               <w:r>
                 <w:rPr>
@@ -16369,7 +16380,7 @@
           <w:rPr>
             <w:noProof/>
           </w:rPr>
-          <w:t>1</w:t>
+          <w:t>23</w:t>
         </w:r>
         <w:r>
           <w:rPr>
@@ -16637,19 +16648,7 @@
       <w:rPr>
         <w:lang w:val="en-GB"/>
       </w:rPr>
-      <w:t xml:space="preserve">Word Count: 3232 +/- </w:t>
-    </w:r>
-    <w:r>
-      <w:rPr>
-        <w:lang w:val="en-GB"/>
-      </w:rPr>
-      <w:t>~</w:t>
-    </w:r>
-    <w:r>
-      <w:rPr>
-        <w:lang w:val="en-GB"/>
-      </w:rPr>
-      <w:t>40 words.</w:t>
+      <w:t>Word Count: 3232 +/- ~40 words.</w:t>
     </w:r>
   </w:p>
 </w:hdr>
@@ -22338,7 +22337,7 @@
 </file>
 
 <file path=customXml/itemProps2.xml><?xml version="1.0" encoding="utf-8"?>
-<ds:datastoreItem xmlns:ds="http://schemas.openxmlformats.org/officeDocument/2006/customXml" ds:itemID="{ECBB0571-65EC-40CE-80DD-A727DA047FA1}">
+<ds:datastoreItem xmlns:ds="http://schemas.openxmlformats.org/officeDocument/2006/customXml" ds:itemID="{2BBA90FB-B91A-454F-9C7D-4E52FD8046ED}">
   <ds:schemaRefs>
     <ds:schemaRef ds:uri="http://schemas.openxmlformats.org/officeDocument/2006/bibliography"/>
   </ds:schemaRefs>

</xml_diff>